<commit_message>
[Import] Đổi lại file docs hướng dẫn import PB-CD-CV
</commit_message>
<xml_diff>
--- a/theme/moove/data/Moodle_orgstructure_template.docx
+++ b/theme/moove/data/Moodle_orgstructure_template.docx
@@ -14,7 +14,6 @@
           <w:szCs w:val="48"/>
         </w:rPr>
       </w:pPr>
-      <w:bookmarkStart w:id="0" w:name="_GoBack"/>
       <w:r>
         <w:rPr>
           <w:rFonts w:ascii="Times New Roman" w:hAnsi="Times New Roman" w:cs="Times New Roman"/>
@@ -208,7 +207,7 @@
           <w:color w:val="0070C0"/>
         </w:rPr>
       </w:pPr>
-      <w:hyperlink r:id="rId7" w:history="1">
+      <w:hyperlink r:id="rId7" w:anchor="gid=1269743816" w:history="1">
         <w:r>
           <w:rPr>
             <w:rStyle w:val="Hyperlink"/>
@@ -385,7 +384,7 @@
           <w:color w:val="0070C0"/>
         </w:rPr>
       </w:pPr>
-      <w:hyperlink r:id="rId10" w:history="1">
+      <w:hyperlink r:id="rId10" w:anchor="gid=1269743816" w:history="1">
         <w:r>
           <w:rPr>
             <w:rStyle w:val="Hyperlink"/>
@@ -571,7 +570,7 @@
           <w:color w:val="0070C0"/>
         </w:rPr>
       </w:pPr>
-      <w:hyperlink r:id="rId13" w:history="1">
+      <w:hyperlink r:id="rId13" w:anchor="gid=1269743816" w:history="1">
         <w:r>
           <w:rPr>
             <w:rStyle w:val="Hyperlink"/>
@@ -753,11 +752,11 @@
       <w:pPr>
         <w:spacing w:line="360" w:lineRule="auto"/>
         <w:rPr>
-          <w:rFonts w:ascii="Times New Roman" w:hAnsi="Times New Roman" w:cs="Times New Roman"/>
-          <w:color w:val="0070C0"/>
-        </w:rPr>
-      </w:pPr>
-      <w:hyperlink r:id="rId16" w:history="1">
+          <w:rStyle w:val="Hyperlink"/>
+          <w:rFonts w:ascii="Times New Roman" w:hAnsi="Times New Roman" w:cs="Times New Roman"/>
+        </w:rPr>
+      </w:pPr>
+      <w:hyperlink r:id="rId16" w:anchor="gid=1269743816" w:history="1">
         <w:r>
           <w:rPr>
             <w:rStyle w:val="Hyperlink"/>
@@ -769,20 +768,696 @@
     </w:p>
     <w:p>
       <w:pPr>
-        <w:spacing w:line="360" w:lineRule="auto"/>
-        <w:rPr>
-          <w:rFonts w:ascii="Times New Roman" w:hAnsi="Times New Roman" w:cs="Times New Roman"/>
-        </w:rPr>
-      </w:pPr>
-    </w:p>
-    <w:bookmarkEnd w:id="0"/>
-    <w:p>
-      <w:pPr>
-        <w:spacing w:line="360" w:lineRule="auto"/>
-        <w:rPr>
-          <w:rFonts w:ascii="Times New Roman" w:hAnsi="Times New Roman" w:cs="Times New Roman"/>
-        </w:rPr>
-      </w:pPr>
+        <w:pStyle w:val="Heading1"/>
+        <w:numPr>
+          <w:ilvl w:val="0"/>
+          <w:numId w:val="1"/>
+        </w:numPr>
+        <w:spacing w:line="360" w:lineRule="auto"/>
+        <w:rPr>
+          <w:rFonts w:ascii="Times New Roman" w:hAnsi="Times New Roman" w:cs="Times New Roman"/>
+          <w:b/>
+        </w:rPr>
+      </w:pPr>
+      <w:proofErr w:type="spellStart"/>
+      <w:r>
+        <w:rPr>
+          <w:rFonts w:ascii="Times New Roman" w:hAnsi="Times New Roman" w:cs="Times New Roman"/>
+          <w:b/>
+        </w:rPr>
+        <w:t>Cách</w:t>
+      </w:r>
+      <w:proofErr w:type="spellEnd"/>
+      <w:r>
+        <w:rPr>
+          <w:rFonts w:ascii="Times New Roman" w:hAnsi="Times New Roman" w:cs="Times New Roman"/>
+          <w:b/>
+        </w:rPr>
+        <w:t xml:space="preserve"> import</w:t>
+      </w:r>
+    </w:p>
+    <w:p>
+      <w:pPr>
+        <w:spacing w:line="360" w:lineRule="auto"/>
+        <w:rPr>
+          <w:rFonts w:ascii="Times New Roman" w:hAnsi="Times New Roman" w:cs="Times New Roman"/>
+        </w:rPr>
+      </w:pPr>
+      <w:r>
+        <w:rPr>
+          <w:rFonts w:ascii="Times New Roman" w:hAnsi="Times New Roman" w:cs="Times New Roman"/>
+        </w:rPr>
+        <w:t xml:space="preserve">B1. </w:t>
+      </w:r>
+      <w:proofErr w:type="spellStart"/>
+      <w:r>
+        <w:rPr>
+          <w:rFonts w:ascii="Times New Roman" w:hAnsi="Times New Roman" w:cs="Times New Roman"/>
+        </w:rPr>
+        <w:t>Tạo</w:t>
+      </w:r>
+      <w:proofErr w:type="spellEnd"/>
+      <w:r>
+        <w:rPr>
+          <w:rFonts w:ascii="Times New Roman" w:hAnsi="Times New Roman" w:cs="Times New Roman"/>
+        </w:rPr>
+        <w:t xml:space="preserve"> data </w:t>
+      </w:r>
+      <w:proofErr w:type="spellStart"/>
+      <w:r>
+        <w:rPr>
+          <w:rFonts w:ascii="Times New Roman" w:hAnsi="Times New Roman" w:cs="Times New Roman"/>
+        </w:rPr>
+        <w:t>trên</w:t>
+      </w:r>
+      <w:proofErr w:type="spellEnd"/>
+      <w:r>
+        <w:rPr>
+          <w:rFonts w:ascii="Times New Roman" w:hAnsi="Times New Roman" w:cs="Times New Roman"/>
+        </w:rPr>
+        <w:t xml:space="preserve"> google sheet</w:t>
+      </w:r>
+    </w:p>
+    <w:p>
+      <w:pPr>
+        <w:spacing w:line="360" w:lineRule="auto"/>
+        <w:rPr>
+          <w:rFonts w:ascii="Times New Roman" w:hAnsi="Times New Roman" w:cs="Times New Roman"/>
+        </w:rPr>
+      </w:pPr>
+      <w:r>
+        <w:rPr>
+          <w:rFonts w:ascii="Times New Roman" w:hAnsi="Times New Roman" w:cs="Times New Roman"/>
+        </w:rPr>
+        <w:t xml:space="preserve">B2. Download </w:t>
+      </w:r>
+      <w:proofErr w:type="spellStart"/>
+      <w:r>
+        <w:rPr>
+          <w:rFonts w:ascii="Times New Roman" w:hAnsi="Times New Roman" w:cs="Times New Roman"/>
+        </w:rPr>
+        <w:t>về</w:t>
+      </w:r>
+      <w:proofErr w:type="spellEnd"/>
+      <w:r>
+        <w:rPr>
+          <w:rFonts w:ascii="Times New Roman" w:hAnsi="Times New Roman" w:cs="Times New Roman"/>
+        </w:rPr>
+        <w:t xml:space="preserve"> </w:t>
+      </w:r>
+      <w:proofErr w:type="spellStart"/>
+      <w:r>
+        <w:rPr>
+          <w:rFonts w:ascii="Times New Roman" w:hAnsi="Times New Roman" w:cs="Times New Roman"/>
+        </w:rPr>
+        <w:t>với</w:t>
+      </w:r>
+      <w:proofErr w:type="spellEnd"/>
+      <w:r>
+        <w:rPr>
+          <w:rFonts w:ascii="Times New Roman" w:hAnsi="Times New Roman" w:cs="Times New Roman"/>
+        </w:rPr>
+        <w:t xml:space="preserve"> </w:t>
+      </w:r>
+      <w:proofErr w:type="spellStart"/>
+      <w:r>
+        <w:rPr>
+          <w:rFonts w:ascii="Times New Roman" w:hAnsi="Times New Roman" w:cs="Times New Roman"/>
+        </w:rPr>
+        <w:t>đuôi</w:t>
+      </w:r>
+      <w:proofErr w:type="spellEnd"/>
+      <w:r>
+        <w:rPr>
+          <w:rFonts w:ascii="Times New Roman" w:hAnsi="Times New Roman" w:cs="Times New Roman"/>
+        </w:rPr>
+        <w:t xml:space="preserve"> .csv</w:t>
+      </w:r>
+    </w:p>
+    <w:p>
+      <w:pPr>
+        <w:spacing w:line="360" w:lineRule="auto"/>
+        <w:rPr>
+          <w:rFonts w:ascii="Times New Roman" w:hAnsi="Times New Roman" w:cs="Times New Roman"/>
+        </w:rPr>
+      </w:pPr>
+      <w:r>
+        <w:rPr>
+          <w:rFonts w:ascii="Times New Roman" w:hAnsi="Times New Roman" w:cs="Times New Roman"/>
+        </w:rPr>
+        <w:t xml:space="preserve">B3. </w:t>
+      </w:r>
+      <w:proofErr w:type="spellStart"/>
+      <w:r>
+        <w:rPr>
+          <w:rFonts w:ascii="Times New Roman" w:hAnsi="Times New Roman" w:cs="Times New Roman"/>
+        </w:rPr>
+        <w:t>Đăng</w:t>
+      </w:r>
+      <w:proofErr w:type="spellEnd"/>
+      <w:r>
+        <w:rPr>
+          <w:rFonts w:ascii="Times New Roman" w:hAnsi="Times New Roman" w:cs="Times New Roman"/>
+        </w:rPr>
+        <w:t xml:space="preserve"> </w:t>
+      </w:r>
+      <w:proofErr w:type="spellStart"/>
+      <w:r>
+        <w:rPr>
+          <w:rFonts w:ascii="Times New Roman" w:hAnsi="Times New Roman" w:cs="Times New Roman"/>
+        </w:rPr>
+        <w:t>nhập</w:t>
+      </w:r>
+      <w:proofErr w:type="spellEnd"/>
+      <w:r>
+        <w:rPr>
+          <w:rFonts w:ascii="Times New Roman" w:hAnsi="Times New Roman" w:cs="Times New Roman"/>
+        </w:rPr>
+        <w:t xml:space="preserve"> LMS</w:t>
+      </w:r>
+    </w:p>
+    <w:p>
+      <w:pPr>
+        <w:spacing w:line="360" w:lineRule="auto"/>
+        <w:rPr>
+          <w:rFonts w:ascii="Times New Roman" w:hAnsi="Times New Roman" w:cs="Times New Roman"/>
+        </w:rPr>
+      </w:pPr>
+      <w:r>
+        <w:rPr>
+          <w:rFonts w:ascii="Times New Roman" w:hAnsi="Times New Roman" w:cs="Times New Roman"/>
+        </w:rPr>
+        <w:t xml:space="preserve">B4. </w:t>
+      </w:r>
+      <w:proofErr w:type="spellStart"/>
+      <w:r>
+        <w:rPr>
+          <w:rFonts w:ascii="Times New Roman" w:hAnsi="Times New Roman" w:cs="Times New Roman"/>
+        </w:rPr>
+        <w:t>Truy</w:t>
+      </w:r>
+      <w:proofErr w:type="spellEnd"/>
+      <w:r>
+        <w:rPr>
+          <w:rFonts w:ascii="Times New Roman" w:hAnsi="Times New Roman" w:cs="Times New Roman"/>
+        </w:rPr>
+        <w:t xml:space="preserve"> </w:t>
+      </w:r>
+      <w:proofErr w:type="spellStart"/>
+      <w:r>
+        <w:rPr>
+          <w:rFonts w:ascii="Times New Roman" w:hAnsi="Times New Roman" w:cs="Times New Roman"/>
+        </w:rPr>
+        <w:t>cập</w:t>
+      </w:r>
+      <w:proofErr w:type="spellEnd"/>
+      <w:r>
+        <w:rPr>
+          <w:rFonts w:ascii="Times New Roman" w:hAnsi="Times New Roman" w:cs="Times New Roman"/>
+        </w:rPr>
+        <w:t xml:space="preserve">: </w:t>
+      </w:r>
+      <w:proofErr w:type="spellStart"/>
+      <w:r>
+        <w:rPr>
+          <w:rFonts w:ascii="Times New Roman" w:hAnsi="Times New Roman" w:cs="Times New Roman"/>
+        </w:rPr>
+        <w:t>Quản</w:t>
+      </w:r>
+      <w:proofErr w:type="spellEnd"/>
+      <w:r>
+        <w:rPr>
+          <w:rFonts w:ascii="Times New Roman" w:hAnsi="Times New Roman" w:cs="Times New Roman"/>
+        </w:rPr>
+        <w:t xml:space="preserve"> </w:t>
+      </w:r>
+      <w:proofErr w:type="spellStart"/>
+      <w:r>
+        <w:rPr>
+          <w:rFonts w:ascii="Times New Roman" w:hAnsi="Times New Roman" w:cs="Times New Roman"/>
+        </w:rPr>
+        <w:t>trị</w:t>
+      </w:r>
+      <w:proofErr w:type="spellEnd"/>
+      <w:r>
+        <w:rPr>
+          <w:rFonts w:ascii="Times New Roman" w:hAnsi="Times New Roman" w:cs="Times New Roman"/>
+        </w:rPr>
+        <w:t xml:space="preserve"> </w:t>
+      </w:r>
+      <w:proofErr w:type="spellStart"/>
+      <w:r>
+        <w:rPr>
+          <w:rFonts w:ascii="Times New Roman" w:hAnsi="Times New Roman" w:cs="Times New Roman"/>
+        </w:rPr>
+        <w:t>hệ</w:t>
+      </w:r>
+      <w:proofErr w:type="spellEnd"/>
+      <w:r>
+        <w:rPr>
+          <w:rFonts w:ascii="Times New Roman" w:hAnsi="Times New Roman" w:cs="Times New Roman"/>
+        </w:rPr>
+        <w:t xml:space="preserve"> </w:t>
+      </w:r>
+      <w:proofErr w:type="spellStart"/>
+      <w:r>
+        <w:rPr>
+          <w:rFonts w:ascii="Times New Roman" w:hAnsi="Times New Roman" w:cs="Times New Roman"/>
+        </w:rPr>
+        <w:t>thống</w:t>
+      </w:r>
+      <w:proofErr w:type="spellEnd"/>
+      <w:r>
+        <w:rPr>
+          <w:rFonts w:ascii="Times New Roman" w:hAnsi="Times New Roman" w:cs="Times New Roman"/>
+        </w:rPr>
+        <w:t xml:space="preserve"> &gt; </w:t>
+      </w:r>
+      <w:proofErr w:type="spellStart"/>
+      <w:r>
+        <w:rPr>
+          <w:rFonts w:ascii="Times New Roman" w:hAnsi="Times New Roman" w:cs="Times New Roman"/>
+        </w:rPr>
+        <w:t>Cơ</w:t>
+      </w:r>
+      <w:proofErr w:type="spellEnd"/>
+      <w:r>
+        <w:rPr>
+          <w:rFonts w:ascii="Times New Roman" w:hAnsi="Times New Roman" w:cs="Times New Roman"/>
+        </w:rPr>
+        <w:t xml:space="preserve"> </w:t>
+      </w:r>
+      <w:proofErr w:type="spellStart"/>
+      <w:r>
+        <w:rPr>
+          <w:rFonts w:ascii="Times New Roman" w:hAnsi="Times New Roman" w:cs="Times New Roman"/>
+        </w:rPr>
+        <w:t>cấu</w:t>
+      </w:r>
+      <w:proofErr w:type="spellEnd"/>
+      <w:r>
+        <w:rPr>
+          <w:rFonts w:ascii="Times New Roman" w:hAnsi="Times New Roman" w:cs="Times New Roman"/>
+        </w:rPr>
+        <w:t xml:space="preserve"> </w:t>
+      </w:r>
+      <w:proofErr w:type="spellStart"/>
+      <w:r>
+        <w:rPr>
+          <w:rFonts w:ascii="Times New Roman" w:hAnsi="Times New Roman" w:cs="Times New Roman"/>
+        </w:rPr>
+        <w:t>tổ</w:t>
+      </w:r>
+      <w:proofErr w:type="spellEnd"/>
+      <w:r>
+        <w:rPr>
+          <w:rFonts w:ascii="Times New Roman" w:hAnsi="Times New Roman" w:cs="Times New Roman"/>
+        </w:rPr>
+        <w:t xml:space="preserve"> </w:t>
+      </w:r>
+      <w:proofErr w:type="spellStart"/>
+      <w:r>
+        <w:rPr>
+          <w:rFonts w:ascii="Times New Roman" w:hAnsi="Times New Roman" w:cs="Times New Roman"/>
+        </w:rPr>
+        <w:t>chức</w:t>
+      </w:r>
+      <w:proofErr w:type="spellEnd"/>
+      <w:r>
+        <w:rPr>
+          <w:rFonts w:ascii="Times New Roman" w:hAnsi="Times New Roman" w:cs="Times New Roman"/>
+        </w:rPr>
+        <w:t xml:space="preserve"> &gt; Import PB-CD-CV</w:t>
+      </w:r>
+    </w:p>
+    <w:p>
+      <w:pPr>
+        <w:spacing w:line="360" w:lineRule="auto"/>
+        <w:rPr>
+          <w:rFonts w:ascii="Times New Roman" w:hAnsi="Times New Roman" w:cs="Times New Roman"/>
+          <w:color w:val="FF0000"/>
+          <w:szCs w:val="26"/>
+        </w:rPr>
+      </w:pPr>
+      <w:proofErr w:type="spellStart"/>
+      <w:r>
+        <w:rPr>
+          <w:rFonts w:ascii="Times New Roman" w:hAnsi="Times New Roman" w:cs="Times New Roman"/>
+          <w:b/>
+          <w:color w:val="FF0000"/>
+          <w:szCs w:val="26"/>
+        </w:rPr>
+        <w:t>Lưu</w:t>
+      </w:r>
+      <w:proofErr w:type="spellEnd"/>
+      <w:r>
+        <w:rPr>
+          <w:rFonts w:ascii="Times New Roman" w:hAnsi="Times New Roman" w:cs="Times New Roman"/>
+          <w:b/>
+          <w:color w:val="FF0000"/>
+          <w:szCs w:val="26"/>
+        </w:rPr>
+        <w:t xml:space="preserve"> ý:</w:t>
+      </w:r>
+      <w:r>
+        <w:rPr>
+          <w:rFonts w:ascii="Times New Roman" w:hAnsi="Times New Roman" w:cs="Times New Roman"/>
+          <w:color w:val="FF0000"/>
+          <w:szCs w:val="26"/>
+        </w:rPr>
+        <w:t xml:space="preserve"> </w:t>
+      </w:r>
+      <w:r>
+        <w:rPr>
+          <w:rFonts w:ascii="Times New Roman" w:hAnsi="Times New Roman" w:cs="Times New Roman"/>
+          <w:color w:val="FF0000"/>
+          <w:szCs w:val="26"/>
+          <w:shd w:val="clear" w:color="auto" w:fill="FFFFFF"/>
+        </w:rPr>
+        <w:t xml:space="preserve">CSV </w:t>
+      </w:r>
+      <w:proofErr w:type="spellStart"/>
+      <w:r>
+        <w:rPr>
+          <w:rFonts w:ascii="Times New Roman" w:hAnsi="Times New Roman" w:cs="Times New Roman"/>
+          <w:color w:val="FF0000"/>
+          <w:szCs w:val="26"/>
+          <w:shd w:val="clear" w:color="auto" w:fill="FFFFFF"/>
+        </w:rPr>
+        <w:t>dấu</w:t>
+      </w:r>
+      <w:proofErr w:type="spellEnd"/>
+      <w:r>
+        <w:rPr>
+          <w:rFonts w:ascii="Times New Roman" w:hAnsi="Times New Roman" w:cs="Times New Roman"/>
+          <w:color w:val="FF0000"/>
+          <w:szCs w:val="26"/>
+          <w:shd w:val="clear" w:color="auto" w:fill="FFFFFF"/>
+        </w:rPr>
+        <w:t xml:space="preserve"> </w:t>
+      </w:r>
+      <w:proofErr w:type="spellStart"/>
+      <w:r>
+        <w:rPr>
+          <w:rFonts w:ascii="Times New Roman" w:hAnsi="Times New Roman" w:cs="Times New Roman"/>
+          <w:color w:val="FF0000"/>
+          <w:szCs w:val="26"/>
+          <w:shd w:val="clear" w:color="auto" w:fill="FFFFFF"/>
+        </w:rPr>
+        <w:t>phân</w:t>
+      </w:r>
+      <w:proofErr w:type="spellEnd"/>
+      <w:r>
+        <w:rPr>
+          <w:rFonts w:ascii="Times New Roman" w:hAnsi="Times New Roman" w:cs="Times New Roman"/>
+          <w:color w:val="FF0000"/>
+          <w:szCs w:val="26"/>
+          <w:shd w:val="clear" w:color="auto" w:fill="FFFFFF"/>
+        </w:rPr>
+        <w:t xml:space="preserve"> </w:t>
+      </w:r>
+      <w:proofErr w:type="spellStart"/>
+      <w:r>
+        <w:rPr>
+          <w:rFonts w:ascii="Times New Roman" w:hAnsi="Times New Roman" w:cs="Times New Roman"/>
+          <w:color w:val="FF0000"/>
+          <w:szCs w:val="26"/>
+          <w:shd w:val="clear" w:color="auto" w:fill="FFFFFF"/>
+        </w:rPr>
+        <w:t>cách</w:t>
+      </w:r>
+      <w:proofErr w:type="spellEnd"/>
+      <w:r>
+        <w:rPr>
+          <w:rFonts w:ascii="Times New Roman" w:hAnsi="Times New Roman" w:cs="Times New Roman"/>
+          <w:color w:val="FF0000"/>
+          <w:szCs w:val="26"/>
+          <w:shd w:val="clear" w:color="auto" w:fill="FFFFFF"/>
+        </w:rPr>
+        <w:t xml:space="preserve"> </w:t>
+      </w:r>
+      <w:proofErr w:type="spellStart"/>
+      <w:r>
+        <w:rPr>
+          <w:rFonts w:ascii="Times New Roman" w:hAnsi="Times New Roman" w:cs="Times New Roman"/>
+          <w:color w:val="FF0000"/>
+          <w:szCs w:val="26"/>
+          <w:shd w:val="clear" w:color="auto" w:fill="FFFFFF"/>
+        </w:rPr>
+        <w:t>phải</w:t>
+      </w:r>
+      <w:proofErr w:type="spellEnd"/>
+      <w:r>
+        <w:rPr>
+          <w:rFonts w:ascii="Times New Roman" w:hAnsi="Times New Roman" w:cs="Times New Roman"/>
+          <w:color w:val="FF0000"/>
+          <w:szCs w:val="26"/>
+          <w:shd w:val="clear" w:color="auto" w:fill="FFFFFF"/>
+        </w:rPr>
+        <w:t xml:space="preserve"> </w:t>
+      </w:r>
+      <w:proofErr w:type="spellStart"/>
+      <w:r>
+        <w:rPr>
+          <w:rFonts w:ascii="Times New Roman" w:hAnsi="Times New Roman" w:cs="Times New Roman"/>
+          <w:color w:val="FF0000"/>
+          <w:szCs w:val="26"/>
+          <w:shd w:val="clear" w:color="auto" w:fill="FFFFFF"/>
+        </w:rPr>
+        <w:t>là</w:t>
+      </w:r>
+      <w:proofErr w:type="spellEnd"/>
+      <w:r>
+        <w:rPr>
+          <w:rFonts w:ascii="Times New Roman" w:hAnsi="Times New Roman" w:cs="Times New Roman"/>
+          <w:color w:val="FF0000"/>
+          <w:szCs w:val="26"/>
+          <w:shd w:val="clear" w:color="auto" w:fill="FFFFFF"/>
+        </w:rPr>
+        <w:t xml:space="preserve"> </w:t>
+      </w:r>
+      <w:proofErr w:type="spellStart"/>
+      <w:r>
+        <w:rPr>
+          <w:rFonts w:ascii="Times New Roman" w:hAnsi="Times New Roman" w:cs="Times New Roman"/>
+          <w:color w:val="FF0000"/>
+          <w:szCs w:val="26"/>
+          <w:shd w:val="clear" w:color="auto" w:fill="FFFFFF"/>
+        </w:rPr>
+        <w:t>dấu</w:t>
+      </w:r>
+      <w:proofErr w:type="spellEnd"/>
+      <w:r>
+        <w:rPr>
+          <w:rFonts w:ascii="Times New Roman" w:hAnsi="Times New Roman" w:cs="Times New Roman"/>
+          <w:color w:val="FF0000"/>
+          <w:szCs w:val="26"/>
+          <w:shd w:val="clear" w:color="auto" w:fill="FFFFFF"/>
+        </w:rPr>
+        <w:t xml:space="preserve"> </w:t>
+      </w:r>
+      <w:proofErr w:type="spellStart"/>
+      <w:r>
+        <w:rPr>
+          <w:rFonts w:ascii="Times New Roman" w:hAnsi="Times New Roman" w:cs="Times New Roman"/>
+          <w:color w:val="FF0000"/>
+          <w:szCs w:val="26"/>
+          <w:shd w:val="clear" w:color="auto" w:fill="FFFFFF"/>
+        </w:rPr>
+        <w:t>phẩy</w:t>
+      </w:r>
+      <w:proofErr w:type="spellEnd"/>
+    </w:p>
+    <w:p>
+      <w:pPr>
+        <w:spacing w:line="360" w:lineRule="auto"/>
+        <w:rPr>
+          <w:rFonts w:ascii="Times New Roman" w:hAnsi="Times New Roman" w:cs="Times New Roman"/>
+        </w:rPr>
+      </w:pPr>
+      <w:r>
+        <w:rPr>
+          <w:noProof/>
+        </w:rPr>
+        <w:lastRenderedPageBreak/>
+        <w:drawing>
+          <wp:inline distT="0" distB="0" distL="0" distR="0" wp14:anchorId="6E80C864" wp14:editId="1DDA351C">
+            <wp:extent cx="5943600" cy="3125470"/>
+            <wp:effectExtent l="0" t="0" r="0" b="0"/>
+            <wp:docPr id="3" name="Picture 3"/>
+            <wp:cNvGraphicFramePr>
+              <a:graphicFrameLocks xmlns:a="http://schemas.openxmlformats.org/drawingml/2006/main" noChangeAspect="1"/>
+            </wp:cNvGraphicFramePr>
+            <a:graphic xmlns:a="http://schemas.openxmlformats.org/drawingml/2006/main">
+              <a:graphicData uri="http://schemas.openxmlformats.org/drawingml/2006/picture">
+                <pic:pic xmlns:pic="http://schemas.openxmlformats.org/drawingml/2006/picture">
+                  <pic:nvPicPr>
+                    <pic:cNvPr id="1" name=""/>
+                    <pic:cNvPicPr/>
+                  </pic:nvPicPr>
+                  <pic:blipFill>
+                    <a:blip r:embed="rId17"/>
+                    <a:stretch>
+                      <a:fillRect/>
+                    </a:stretch>
+                  </pic:blipFill>
+                  <pic:spPr>
+                    <a:xfrm>
+                      <a:off x="0" y="0"/>
+                      <a:ext cx="5943600" cy="3125470"/>
+                    </a:xfrm>
+                    <a:prstGeom prst="rect">
+                      <a:avLst/>
+                    </a:prstGeom>
+                  </pic:spPr>
+                </pic:pic>
+              </a:graphicData>
+            </a:graphic>
+          </wp:inline>
+        </w:drawing>
+      </w:r>
+    </w:p>
+    <w:p>
+      <w:pPr>
+        <w:spacing w:line="360" w:lineRule="auto"/>
+        <w:rPr>
+          <w:rFonts w:ascii="Times New Roman" w:hAnsi="Times New Roman" w:cs="Times New Roman"/>
+        </w:rPr>
+      </w:pPr>
+      <w:r>
+        <w:rPr>
+          <w:rFonts w:ascii="Times New Roman" w:hAnsi="Times New Roman" w:cs="Times New Roman"/>
+        </w:rPr>
+        <w:t xml:space="preserve">B5. Upload file </w:t>
+      </w:r>
+      <w:proofErr w:type="spellStart"/>
+      <w:r>
+        <w:rPr>
+          <w:rFonts w:ascii="Times New Roman" w:hAnsi="Times New Roman" w:cs="Times New Roman"/>
+        </w:rPr>
+        <w:t>lên</w:t>
+      </w:r>
+      <w:proofErr w:type="spellEnd"/>
+      <w:r>
+        <w:rPr>
+          <w:rFonts w:ascii="Times New Roman" w:hAnsi="Times New Roman" w:cs="Times New Roman"/>
+        </w:rPr>
+        <w:t xml:space="preserve"> </w:t>
+      </w:r>
+      <w:proofErr w:type="spellStart"/>
+      <w:r>
+        <w:rPr>
+          <w:rFonts w:ascii="Times New Roman" w:hAnsi="Times New Roman" w:cs="Times New Roman"/>
+        </w:rPr>
+        <w:t>hệ</w:t>
+      </w:r>
+      <w:proofErr w:type="spellEnd"/>
+      <w:r>
+        <w:rPr>
+          <w:rFonts w:ascii="Times New Roman" w:hAnsi="Times New Roman" w:cs="Times New Roman"/>
+        </w:rPr>
+        <w:t xml:space="preserve"> </w:t>
+      </w:r>
+      <w:proofErr w:type="spellStart"/>
+      <w:r>
+        <w:rPr>
+          <w:rFonts w:ascii="Times New Roman" w:hAnsi="Times New Roman" w:cs="Times New Roman"/>
+        </w:rPr>
+        <w:t>thống</w:t>
+      </w:r>
+      <w:proofErr w:type="spellEnd"/>
+      <w:r>
+        <w:rPr>
+          <w:rFonts w:ascii="Times New Roman" w:hAnsi="Times New Roman" w:cs="Times New Roman"/>
+        </w:rPr>
+        <w:t xml:space="preserve"> &gt; </w:t>
+      </w:r>
+      <w:proofErr w:type="spellStart"/>
+      <w:r>
+        <w:rPr>
+          <w:rFonts w:ascii="Times New Roman" w:hAnsi="Times New Roman" w:cs="Times New Roman"/>
+        </w:rPr>
+        <w:t>Nhập</w:t>
+      </w:r>
+      <w:proofErr w:type="spellEnd"/>
+    </w:p>
+    <w:p>
+      <w:pPr>
+        <w:spacing w:line="360" w:lineRule="auto"/>
+        <w:rPr>
+          <w:rFonts w:ascii="Times New Roman" w:hAnsi="Times New Roman" w:cs="Times New Roman"/>
+        </w:rPr>
+      </w:pPr>
+      <w:r>
+        <w:rPr>
+          <w:rFonts w:ascii="Times New Roman" w:hAnsi="Times New Roman" w:cs="Times New Roman"/>
+        </w:rPr>
+        <w:t xml:space="preserve">B6. Click button </w:t>
+      </w:r>
+      <w:proofErr w:type="spellStart"/>
+      <w:r>
+        <w:rPr>
+          <w:rFonts w:ascii="Times New Roman" w:hAnsi="Times New Roman" w:cs="Times New Roman"/>
+        </w:rPr>
+        <w:t>tiếp</w:t>
+      </w:r>
+      <w:proofErr w:type="spellEnd"/>
+      <w:r>
+        <w:rPr>
+          <w:rFonts w:ascii="Times New Roman" w:hAnsi="Times New Roman" w:cs="Times New Roman"/>
+        </w:rPr>
+        <w:t xml:space="preserve"> </w:t>
+      </w:r>
+      <w:proofErr w:type="spellStart"/>
+      <w:r>
+        <w:rPr>
+          <w:rFonts w:ascii="Times New Roman" w:hAnsi="Times New Roman" w:cs="Times New Roman"/>
+        </w:rPr>
+        <w:t>tục</w:t>
+      </w:r>
+      <w:proofErr w:type="spellEnd"/>
+      <w:r>
+        <w:rPr>
+          <w:rFonts w:ascii="Times New Roman" w:hAnsi="Times New Roman" w:cs="Times New Roman"/>
+        </w:rPr>
+        <w:t xml:space="preserve"> </w:t>
+      </w:r>
+      <w:proofErr w:type="spellStart"/>
+      <w:r>
+        <w:rPr>
+          <w:rFonts w:ascii="Times New Roman" w:hAnsi="Times New Roman" w:cs="Times New Roman"/>
+        </w:rPr>
+        <w:t>và</w:t>
+      </w:r>
+      <w:proofErr w:type="spellEnd"/>
+      <w:r>
+        <w:rPr>
+          <w:rFonts w:ascii="Times New Roman" w:hAnsi="Times New Roman" w:cs="Times New Roman"/>
+        </w:rPr>
+        <w:t xml:space="preserve"> import</w:t>
+      </w:r>
+      <w:r>
+        <w:rPr>
+          <w:rFonts w:ascii="Times New Roman" w:hAnsi="Times New Roman" w:cs="Times New Roman"/>
+        </w:rPr>
+        <w:t xml:space="preserve"> </w:t>
+      </w:r>
+      <w:proofErr w:type="spellStart"/>
+      <w:r>
+        <w:rPr>
+          <w:rFonts w:ascii="Times New Roman" w:hAnsi="Times New Roman" w:cs="Times New Roman"/>
+        </w:rPr>
+        <w:t>thành</w:t>
+      </w:r>
+      <w:proofErr w:type="spellEnd"/>
+      <w:r>
+        <w:rPr>
+          <w:rFonts w:ascii="Times New Roman" w:hAnsi="Times New Roman" w:cs="Times New Roman"/>
+        </w:rPr>
+        <w:t xml:space="preserve"> công</w:t>
+      </w:r>
+      <w:bookmarkStart w:id="0" w:name="_GoBack"/>
+      <w:bookmarkEnd w:id="0"/>
     </w:p>
     <w:sectPr>
       <w:pgSz w:w="12240" w:h="15840"/>

</xml_diff>